<commit_message>
ooxml: Preserve inner shadow effect on shapes.
Reused most of the code of outerShdw effect. Modified an existing
unit test to add a check for innerShdw.

Change-Id: Ifdd77850bfd3b5fa250594469455b1b66c338611
</commit_message>
<xml_diff>
--- a/sw/qa/extras/ooxmlexport/data/shape-effect-preservation.docx
+++ b/sw/qa/extras/ooxmlexport/data/shape-effect-preservation.docx
@@ -83,8 +83,6 @@
       </w:r>
     </w:p>
     <w:p>
-      <w:bookmarkStart w:id="0" w:name="_GoBack"/>
-      <w:bookmarkEnd w:id="0"/>
       <w:r>
         <w:rPr>
           <w:noProof/>
@@ -93,13 +91,13 @@
         <mc:AlternateContent>
           <mc:Choice Requires="wps">
             <w:drawing>
-              <wp:anchor distT="0" distB="0" distL="114300" distR="114300" simplePos="0" relativeHeight="251665408" behindDoc="0" locked="0" layoutInCell="1" allowOverlap="1" wp14:anchorId="05BA9B04" wp14:editId="62D98FCA">
+              <wp:anchor distT="0" distB="0" distL="114300" distR="114300" simplePos="0" relativeHeight="251665408" behindDoc="0" locked="0" layoutInCell="1" allowOverlap="1" wp14:anchorId="76666F17" wp14:editId="52C0C8B4">
                 <wp:simplePos x="0" y="0"/>
                 <wp:positionH relativeFrom="column">
                   <wp:posOffset>2125980</wp:posOffset>
                 </wp:positionH>
                 <wp:positionV relativeFrom="paragraph">
-                  <wp:posOffset>217170</wp:posOffset>
+                  <wp:posOffset>189230</wp:posOffset>
                 </wp:positionV>
                 <wp:extent cx="1435100" cy="1413510"/>
                 <wp:effectExtent l="0" t="0" r="279400" b="281940"/>
@@ -158,13 +156,93 @@
           </mc:Choice>
           <mc:Fallback>
             <w:pict>
-              <v:oval id="2 Elipse" o:spid="_x0000_s1026" style="position:absolute;margin-left:167.4pt;margin-top:17.1pt;width:113pt;height:111.3pt;z-index:251665408;visibility:visible;mso-wrap-style:square;mso-wrap-distance-left:9pt;mso-wrap-distance-top:0;mso-wrap-distance-right:9pt;mso-wrap-distance-bottom:0;mso-position-horizontal:absolute;mso-position-horizontal-relative:text;mso-position-vertical:absolute;mso-position-vertical-relative:text;v-text-anchor:middle" o:gfxdata="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" fillcolor="#4f81bd [3204]" strokecolor="#243f60 [1604]" strokeweight="2pt">
+              <v:oval id="2 Elipse" o:spid="_x0000_s1026" style="position:absolute;margin-left:167.4pt;margin-top:14.9pt;width:113pt;height:111.3pt;z-index:251665408;visibility:visible;mso-wrap-style:square;mso-wrap-distance-left:9pt;mso-wrap-distance-top:0;mso-wrap-distance-right:9pt;mso-wrap-distance-bottom:0;mso-position-horizontal:absolute;mso-position-horizontal-relative:text;mso-position-vertical:absolute;mso-position-vertical-relative:text;v-text-anchor:middle" o:gfxdata="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" fillcolor="#4f81bd [3204]" strokecolor="#243f60 [1604]" strokeweight="2pt">
                 <v:shadow on="t" color="#b8cce4 [1300]" opacity="26214f" origin="-.5,-.5" offset="3.99122mm,3.99122mm"/>
               </v:oval>
             </w:pict>
           </mc:Fallback>
         </mc:AlternateContent>
       </w:r>
+    </w:p>
+    <w:p>
+      <w:bookmarkStart w:id="0" w:name="_GoBack"/>
+      <w:r>
+        <w:rPr>
+          <w:noProof/>
+          <w:lang w:eastAsia="es-ES"/>
+        </w:rPr>
+        <mc:AlternateContent>
+          <mc:Choice Requires="wps">
+            <w:drawing>
+              <wp:anchor distT="0" distB="0" distL="114300" distR="114300" simplePos="0" relativeHeight="251667456" behindDoc="0" locked="0" layoutInCell="1" allowOverlap="1" wp14:anchorId="27CB6875" wp14:editId="4173112B">
+                <wp:simplePos x="0" y="0"/>
+                <wp:positionH relativeFrom="column">
+                  <wp:posOffset>407050</wp:posOffset>
+                </wp:positionH>
+                <wp:positionV relativeFrom="paragraph">
+                  <wp:posOffset>1109611</wp:posOffset>
+                </wp:positionV>
+                <wp:extent cx="1435100" cy="1413510"/>
+                <wp:effectExtent l="0" t="0" r="12700" b="15240"/>
+                <wp:wrapNone/>
+                <wp:docPr id="3" name="3 Elipse"/>
+                <wp:cNvGraphicFramePr/>
+                <a:graphic xmlns:a="http://schemas.openxmlformats.org/drawingml/2006/main">
+                  <a:graphicData uri="http://schemas.microsoft.com/office/word/2010/wordprocessingShape">
+                    <wps:wsp>
+                      <wps:cNvSpPr/>
+                      <wps:spPr>
+                        <a:xfrm>
+                          <a:off x="0" y="0"/>
+                          <a:ext cx="1435100" cy="1413510"/>
+                        </a:xfrm>
+                        <a:prstGeom prst="ellipse">
+                          <a:avLst/>
+                        </a:prstGeom>
+                        <a:effectLst>
+                          <a:innerShdw blurRad="63500" dist="50800" dir="16200000">
+                            <a:srgbClr val="FFFF00">
+                              <a:alpha val="50000"/>
+                            </a:srgbClr>
+                          </a:innerShdw>
+                        </a:effectLst>
+                      </wps:spPr>
+                      <wps:style>
+                        <a:lnRef idx="2">
+                          <a:schemeClr val="accent1">
+                            <a:shade val="50000"/>
+                          </a:schemeClr>
+                        </a:lnRef>
+                        <a:fillRef idx="1">
+                          <a:schemeClr val="accent1"/>
+                        </a:fillRef>
+                        <a:effectRef idx="0">
+                          <a:schemeClr val="accent1"/>
+                        </a:effectRef>
+                        <a:fontRef idx="minor">
+                          <a:schemeClr val="lt1"/>
+                        </a:fontRef>
+                      </wps:style>
+                      <wps:bodyPr rot="0" spcFirstLastPara="0" vertOverflow="overflow" horzOverflow="overflow" vert="horz" wrap="square" lIns="91440" tIns="45720" rIns="91440" bIns="45720" numCol="1" spcCol="0" rtlCol="0" fromWordArt="0" anchor="ctr" anchorCtr="0" forceAA="0" compatLnSpc="1">
+                        <a:prstTxWarp prst="textNoShape">
+                          <a:avLst/>
+                        </a:prstTxWarp>
+                        <a:noAutofit/>
+                      </wps:bodyPr>
+                    </wps:wsp>
+                  </a:graphicData>
+                </a:graphic>
+              </wp:anchor>
+            </w:drawing>
+          </mc:Choice>
+          <mc:Fallback>
+            <w:pict>
+              <v:oval id="3 Elipse" o:spid="_x0000_s1026" style="position:absolute;margin-left:32.05pt;margin-top:87.35pt;width:113pt;height:111.3pt;z-index:251667456;visibility:visible;mso-wrap-style:square;mso-wrap-distance-left:9pt;mso-wrap-distance-top:0;mso-wrap-distance-right:9pt;mso-wrap-distance-bottom:0;mso-position-horizontal:absolute;mso-position-horizontal-relative:text;mso-position-vertical:absolute;mso-position-vertical-relative:text;v-text-anchor:middle" o:gfxdata="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" fillcolor="#4f81bd [3204]" strokecolor="#243f60 [1604]" strokeweight="2pt"/>
+            </w:pict>
+          </mc:Fallback>
+        </mc:AlternateContent>
+      </w:r>
+      <w:bookmarkEnd w:id="0"/>
     </w:p>
     <w:sectPr>
       <w:pgSz w:w="11906" w:h="16838"/>

</xml_diff>

<commit_message>
ooxml: Preserve soft edge effect on shapes.
Reused most of the code of outerShdw and innerShdw effects, but adding
a new attribute "rad" and a flag to check if a color definition must
be written inside the effect definition. Finally, modified an existing
unit test to add a check for softEdge.

Change-Id: I0d32714bde9a5b05c726acd47b85b1dea3c6a581
</commit_message>
<xml_diff>
--- a/sw/qa/extras/ooxmlexport/data/shape-effect-preservation.docx
+++ b/sw/qa/extras/ooxmlexport/data/shape-effect-preservation.docx
@@ -97,7 +97,7 @@
                   <wp:posOffset>2125980</wp:posOffset>
                 </wp:positionH>
                 <wp:positionV relativeFrom="paragraph">
-                  <wp:posOffset>189230</wp:posOffset>
+                  <wp:posOffset>51007</wp:posOffset>
                 </wp:positionV>
                 <wp:extent cx="1435100" cy="1413510"/>
                 <wp:effectExtent l="0" t="0" r="279400" b="281940"/>
@@ -156,7 +156,7 @@
           </mc:Choice>
           <mc:Fallback>
             <w:pict>
-              <v:oval id="2 Elipse" o:spid="_x0000_s1026" style="position:absolute;margin-left:167.4pt;margin-top:14.9pt;width:113pt;height:111.3pt;z-index:251665408;visibility:visible;mso-wrap-style:square;mso-wrap-distance-left:9pt;mso-wrap-distance-top:0;mso-wrap-distance-right:9pt;mso-wrap-distance-bottom:0;mso-position-horizontal:absolute;mso-position-horizontal-relative:text;mso-position-vertical:absolute;mso-position-vertical-relative:text;v-text-anchor:middle" o:gfxdata="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" fillcolor="#4f81bd [3204]" strokecolor="#243f60 [1604]" strokeweight="2pt">
+              <v:oval id="2 Elipse" o:spid="_x0000_s1026" style="position:absolute;margin-left:167.4pt;margin-top:4pt;width:113pt;height:111.3pt;z-index:251665408;visibility:visible;mso-wrap-style:square;mso-wrap-distance-left:9pt;mso-wrap-distance-top:0;mso-wrap-distance-right:9pt;mso-wrap-distance-bottom:0;mso-position-horizontal:absolute;mso-position-horizontal-relative:text;mso-position-vertical:absolute;mso-position-vertical-relative:text;v-text-anchor:middle" o:gfxdata="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" fillcolor="#4f81bd [3204]" strokecolor="#243f60 [1604]" strokeweight="2pt">
                 <v:shadow on="t" color="#b8cce4 [1300]" opacity="26214f" origin="-.5,-.5" offset="3.99122mm,3.99122mm"/>
               </v:oval>
             </w:pict>
@@ -165,7 +165,6 @@
       </w:r>
     </w:p>
     <w:p>
-      <w:bookmarkStart w:id="0" w:name="_GoBack"/>
       <w:r>
         <w:rPr>
           <w:noProof/>
@@ -174,13 +173,13 @@
         <mc:AlternateContent>
           <mc:Choice Requires="wps">
             <w:drawing>
-              <wp:anchor distT="0" distB="0" distL="114300" distR="114300" simplePos="0" relativeHeight="251667456" behindDoc="0" locked="0" layoutInCell="1" allowOverlap="1" wp14:anchorId="27CB6875" wp14:editId="4173112B">
+              <wp:anchor distT="0" distB="0" distL="114300" distR="114300" simplePos="0" relativeHeight="251667456" behindDoc="0" locked="0" layoutInCell="1" allowOverlap="1" wp14:anchorId="6B1C9BFB" wp14:editId="4398E4E5">
                 <wp:simplePos x="0" y="0"/>
                 <wp:positionH relativeFrom="column">
-                  <wp:posOffset>407050</wp:posOffset>
+                  <wp:posOffset>3883660</wp:posOffset>
                 </wp:positionH>
                 <wp:positionV relativeFrom="paragraph">
-                  <wp:posOffset>1109611</wp:posOffset>
+                  <wp:posOffset>96549</wp:posOffset>
                 </wp:positionV>
                 <wp:extent cx="1435100" cy="1413510"/>
                 <wp:effectExtent l="0" t="0" r="12700" b="15240"/>
@@ -201,7 +200,7 @@
                         </a:prstGeom>
                         <a:effectLst>
                           <a:innerShdw blurRad="63500" dist="50800" dir="16200000">
-                            <a:srgbClr val="ffff00">
+                            <a:srgbClr val="FFFF00">
                               <a:alpha val="50000"/>
                             </a:srgbClr>
                           </a:innerShdw>
@@ -237,13 +236,243 @@
           </mc:Choice>
           <mc:Fallback>
             <w:pict>
-              <v:oval id="3 Elipse" o:spid="_x0000_s1026" style="position:absolute;margin-left:32.05pt;margin-top:87.35pt;width:113pt;height:111.3pt;z-index:251667456;visibility:visible;mso-wrap-style:square;mso-wrap-distance-left:9pt;mso-wrap-distance-top:0;mso-wrap-distance-right:9pt;mso-wrap-distance-bottom:0;mso-position-horizontal:absolute;mso-position-horizontal-relative:text;mso-position-vertical:absolute;mso-position-vertical-relative:text;v-text-anchor:middle" o:gfxdata="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" fillcolor="#4f81bd [3204]" strokecolor="#243f60 [1604]" strokeweight="2pt"/>
+              <v:oval id="3 Elipse" o:spid="_x0000_s1026" style="position:absolute;margin-left:305.8pt;margin-top:7.6pt;width:113pt;height:111.3pt;z-index:251667456;visibility:visible;mso-wrap-style:square;mso-wrap-distance-left:9pt;mso-wrap-distance-top:0;mso-wrap-distance-right:9pt;mso-wrap-distance-bottom:0;mso-position-horizontal:absolute;mso-position-horizontal-relative:text;mso-position-vertical:absolute;mso-position-vertical-relative:text;v-text-anchor:middle" o:gfxdata="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" fillcolor="#4f81bd [3204]" strokecolor="#243f60 [1604]" strokeweight="2pt"/>
+            </w:pict>
+          </mc:Fallback>
+        </mc:AlternateContent>
+      </w:r>
+    </w:p>
+    <w:p/>
+    <w:p>
+      <w:r>
+        <w:rPr>
+          <w:noProof/>
+          <w:lang w:eastAsia="es-ES"/>
+        </w:rPr>
+        <mc:AlternateContent>
+          <mc:Choice Requires="wps">
+            <w:drawing>
+              <wp:anchor distT="0" distB="0" distL="114300" distR="114300" simplePos="0" relativeHeight="251669504" behindDoc="0" locked="0" layoutInCell="1" allowOverlap="1" wp14:anchorId="7ABB6A3C" wp14:editId="02E785C6">
+                <wp:simplePos x="0" y="0"/>
+                <wp:positionH relativeFrom="column">
+                  <wp:posOffset>356870</wp:posOffset>
+                </wp:positionH>
+                <wp:positionV relativeFrom="paragraph">
+                  <wp:posOffset>297180</wp:posOffset>
+                </wp:positionV>
+                <wp:extent cx="1435100" cy="1413510"/>
+                <wp:effectExtent l="0" t="0" r="12700" b="15240"/>
+                <wp:wrapNone/>
+                <wp:docPr id="6" name="6 Elipse"/>
+                <wp:cNvGraphicFramePr/>
+                <a:graphic xmlns:a="http://schemas.openxmlformats.org/drawingml/2006/main">
+                  <a:graphicData uri="http://schemas.microsoft.com/office/word/2010/wordprocessingShape">
+                    <wps:wsp>
+                      <wps:cNvSpPr/>
+                      <wps:spPr>
+                        <a:xfrm>
+                          <a:off x="0" y="0"/>
+                          <a:ext cx="1435100" cy="1413510"/>
+                        </a:xfrm>
+                        <a:prstGeom prst="ellipse">
+                          <a:avLst/>
+                        </a:prstGeom>
+                        <a:effectLst>
+                          <a:softEdge rad="127000"/>
+                        </a:effectLst>
+                      </wps:spPr>
+                      <wps:style>
+                        <a:lnRef idx="2">
+                          <a:schemeClr val="accent1">
+                            <a:shade val="50000"/>
+                          </a:schemeClr>
+                        </a:lnRef>
+                        <a:fillRef idx="1">
+                          <a:schemeClr val="accent1"/>
+                        </a:fillRef>
+                        <a:effectRef idx="0">
+                          <a:schemeClr val="accent1"/>
+                        </a:effectRef>
+                        <a:fontRef idx="minor">
+                          <a:schemeClr val="lt1"/>
+                        </a:fontRef>
+                      </wps:style>
+                      <wps:bodyPr rot="0" spcFirstLastPara="0" vertOverflow="overflow" horzOverflow="overflow" vert="horz" wrap="square" lIns="91440" tIns="45720" rIns="91440" bIns="45720" numCol="1" spcCol="0" rtlCol="0" fromWordArt="0" anchor="ctr" anchorCtr="0" forceAA="0" compatLnSpc="1">
+                        <a:prstTxWarp prst="textNoShape">
+                          <a:avLst/>
+                        </a:prstTxWarp>
+                        <a:noAutofit/>
+                      </wps:bodyPr>
+                    </wps:wsp>
+                  </a:graphicData>
+                </a:graphic>
+              </wp:anchor>
+            </w:drawing>
+          </mc:Choice>
+          <mc:Fallback>
+            <w:pict>
+              <v:oval id="6 Elipse" o:spid="_x0000_s1026" style="position:absolute;margin-left:28.1pt;margin-top:23.4pt;width:113pt;height:111.3pt;z-index:251669504;visibility:visible;mso-wrap-style:square;mso-wrap-distance-left:9pt;mso-wrap-distance-top:0;mso-wrap-distance-right:9pt;mso-wrap-distance-bottom:0;mso-position-horizontal:absolute;mso-position-horizontal-relative:text;mso-position-vertical:absolute;mso-position-vertical-relative:text;v-text-anchor:middle" o:gfxdata="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" fillcolor="#4f81bd [3204]" strokecolor="#243f60 [1604]" strokeweight="2pt"/>
+            </w:pict>
+          </mc:Fallback>
+        </mc:AlternateContent>
+      </w:r>
+    </w:p>
+    <w:p>
+      <w:r>
+        <w:rPr>
+          <w:noProof/>
+          <w:lang w:eastAsia="es-ES"/>
+        </w:rPr>
+        <mc:AlternateContent>
+          <mc:Choice Requires="wps">
+            <w:drawing>
+              <wp:anchor distT="0" distB="0" distL="114300" distR="114300" simplePos="0" relativeHeight="251671552" behindDoc="0" locked="0" layoutInCell="1" allowOverlap="1" wp14:anchorId="68732EE2" wp14:editId="25DA901C">
+                <wp:simplePos x="0" y="0"/>
+                <wp:positionH relativeFrom="column">
+                  <wp:posOffset>2135505</wp:posOffset>
+                </wp:positionH>
+                <wp:positionV relativeFrom="paragraph">
+                  <wp:posOffset>285750</wp:posOffset>
+                </wp:positionV>
+                <wp:extent cx="1435100" cy="1413510"/>
+                <wp:effectExtent l="114300" t="114300" r="127000" b="129540"/>
+                <wp:wrapNone/>
+                <wp:docPr id="7" name="7 Elipse"/>
+                <wp:cNvGraphicFramePr/>
+                <a:graphic xmlns:a="http://schemas.openxmlformats.org/drawingml/2006/main">
+                  <a:graphicData uri="http://schemas.microsoft.com/office/word/2010/wordprocessingShape">
+                    <wps:wsp>
+                      <wps:cNvSpPr/>
+                      <wps:spPr>
+                        <a:xfrm>
+                          <a:off x="0" y="0"/>
+                          <a:ext cx="1435100" cy="1413510"/>
+                        </a:xfrm>
+                        <a:prstGeom prst="ellipse">
+                          <a:avLst/>
+                        </a:prstGeom>
+                        <a:effectLst>
+                          <a:glow rad="101600">
+                            <a:schemeClr val="accent2">
+                              <a:satMod val="175000"/>
+                              <a:alpha val="40000"/>
+                            </a:schemeClr>
+                          </a:glow>
+                        </a:effectLst>
+                      </wps:spPr>
+                      <wps:style>
+                        <a:lnRef idx="2">
+                          <a:schemeClr val="accent1">
+                            <a:shade val="50000"/>
+                          </a:schemeClr>
+                        </a:lnRef>
+                        <a:fillRef idx="1">
+                          <a:schemeClr val="accent1"/>
+                        </a:fillRef>
+                        <a:effectRef idx="0">
+                          <a:schemeClr val="accent1"/>
+                        </a:effectRef>
+                        <a:fontRef idx="minor">
+                          <a:schemeClr val="lt1"/>
+                        </a:fontRef>
+                      </wps:style>
+                      <wps:bodyPr rot="0" spcFirstLastPara="0" vertOverflow="overflow" horzOverflow="overflow" vert="horz" wrap="square" lIns="91440" tIns="45720" rIns="91440" bIns="45720" numCol="1" spcCol="0" rtlCol="0" fromWordArt="0" anchor="ctr" anchorCtr="0" forceAA="0" compatLnSpc="1">
+                        <a:prstTxWarp prst="textNoShape">
+                          <a:avLst/>
+                        </a:prstTxWarp>
+                        <a:noAutofit/>
+                      </wps:bodyPr>
+                    </wps:wsp>
+                  </a:graphicData>
+                </a:graphic>
+              </wp:anchor>
+            </w:drawing>
+          </mc:Choice>
+          <mc:Fallback>
+            <w:pict>
+              <v:oval id="7 Elipse" o:spid="_x0000_s1026" style="position:absolute;margin-left:168.15pt;margin-top:22.5pt;width:113pt;height:111.3pt;z-index:251671552;visibility:visible;mso-wrap-style:square;mso-wrap-distance-left:9pt;mso-wrap-distance-top:0;mso-wrap-distance-right:9pt;mso-wrap-distance-bottom:0;mso-position-horizontal:absolute;mso-position-horizontal-relative:text;mso-position-vertical:absolute;mso-position-vertical-relative:text;v-text-anchor:middle" o:gfxdata="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" fillcolor="#4f81bd [3204]" strokecolor="#243f60 [1604]" strokeweight="2pt"/>
+            </w:pict>
+          </mc:Fallback>
+        </mc:AlternateContent>
+      </w:r>
+    </w:p>
+    <w:p>
+      <w:bookmarkStart w:id="0" w:name="_GoBack"/>
+      <w:r>
+        <w:rPr>
+          <w:noProof/>
+          <w:lang w:eastAsia="es-ES"/>
+        </w:rPr>
+        <mc:AlternateContent>
+          <mc:Choice Requires="wps">
+            <w:drawing>
+              <wp:anchor distT="0" distB="0" distL="114300" distR="114300" simplePos="0" relativeHeight="251673600" behindDoc="0" locked="0" layoutInCell="1" allowOverlap="1" wp14:anchorId="4BE3525F" wp14:editId="6ADBDFE6">
+                <wp:simplePos x="0" y="0"/>
+                <wp:positionH relativeFrom="column">
+                  <wp:posOffset>3890424</wp:posOffset>
+                </wp:positionH>
+                <wp:positionV relativeFrom="paragraph">
+                  <wp:posOffset>313513</wp:posOffset>
+                </wp:positionV>
+                <wp:extent cx="1435100" cy="1413510"/>
+                <wp:effectExtent l="19050" t="0" r="31750" b="891540"/>
+                <wp:wrapNone/>
+                <wp:docPr id="8" name="8 Elipse"/>
+                <wp:cNvGraphicFramePr/>
+                <a:graphic xmlns:a="http://schemas.openxmlformats.org/drawingml/2006/main">
+                  <a:graphicData uri="http://schemas.microsoft.com/office/word/2010/wordprocessingShape">
+                    <wps:wsp>
+                      <wps:cNvSpPr/>
+                      <wps:spPr>
+                        <a:xfrm>
+                          <a:off x="0" y="0"/>
+                          <a:ext cx="1435100" cy="1413510"/>
+                        </a:xfrm>
+                        <a:prstGeom prst="ellipse">
+                          <a:avLst/>
+                        </a:prstGeom>
+                        <a:effectLst>
+                          <a:reflection blurRad="6350" stA="50000" endA="300" endPos="55500" dist="50800" dir="5400000" sy="-100000" algn="bl" rotWithShape="0"/>
+                        </a:effectLst>
+                      </wps:spPr>
+                      <wps:style>
+                        <a:lnRef idx="2">
+                          <a:schemeClr val="accent1">
+                            <a:shade val="50000"/>
+                          </a:schemeClr>
+                        </a:lnRef>
+                        <a:fillRef idx="1">
+                          <a:schemeClr val="accent1"/>
+                        </a:fillRef>
+                        <a:effectRef idx="0">
+                          <a:schemeClr val="accent1"/>
+                        </a:effectRef>
+                        <a:fontRef idx="minor">
+                          <a:schemeClr val="lt1"/>
+                        </a:fontRef>
+                      </wps:style>
+                      <wps:bodyPr rot="0" spcFirstLastPara="0" vertOverflow="overflow" horzOverflow="overflow" vert="horz" wrap="square" lIns="91440" tIns="45720" rIns="91440" bIns="45720" numCol="1" spcCol="0" rtlCol="0" fromWordArt="0" anchor="ctr" anchorCtr="0" forceAA="0" compatLnSpc="1">
+                        <a:prstTxWarp prst="textNoShape">
+                          <a:avLst/>
+                        </a:prstTxWarp>
+                        <a:noAutofit/>
+                      </wps:bodyPr>
+                    </wps:wsp>
+                  </a:graphicData>
+                </a:graphic>
+              </wp:anchor>
+            </w:drawing>
+          </mc:Choice>
+          <mc:Fallback>
+            <w:pict>
+              <v:oval id="8 Elipse" o:spid="_x0000_s1026" style="position:absolute;margin-left:306.35pt;margin-top:24.7pt;width:113pt;height:111.3pt;z-index:251673600;visibility:visible;mso-wrap-style:square;mso-wrap-distance-left:9pt;mso-wrap-distance-top:0;mso-wrap-distance-right:9pt;mso-wrap-distance-bottom:0;mso-position-horizontal:absolute;mso-position-horizontal-relative:text;mso-position-vertical:absolute;mso-position-vertical-relative:text;v-text-anchor:middle" o:gfxdata="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" fillcolor="#4f81bd [3204]" strokecolor="#243f60 [1604]" strokeweight="2pt"/>
             </w:pict>
           </mc:Fallback>
         </mc:AlternateContent>
       </w:r>
       <w:bookmarkEnd w:id="0"/>
     </w:p>
+    <w:p/>
     <w:sectPr>
       <w:pgSz w:w="11906" w:h="16838"/>
       <w:pgMar w:top="1417" w:right="1701" w:bottom="1417" w:left="1701" w:header="708" w:footer="708" w:gutter="0"/>

</xml_diff>

<commit_message>
ooxml: Preserve shape effects when there's more than one
Transformed the preservation process of shape effects to be able to
store more than one effect. For that we:

* Created the Effect struct and added a vector member to the
  EffectProperties struct.
* Changed the shadow effect to use the new Effect struct,
  EffectShadowProperties struct is preserved because the direction
  field still has some use but we should remove it.
* Changed the structure of the grab bag to store more than one effect.
* Modified an existing unit test to check shapes with several effects.

Change-Id: I0dd908fa1d9578827c02ef6272fc9e2b914391be
</commit_message>
<xml_diff>
--- a/sw/qa/extras/ooxmlexport/data/shape-effect-preservation.docx
+++ b/sw/qa/extras/ooxmlexport/data/shape-effect-preservation.docx
@@ -11,7 +11,7 @@
         <mc:AlternateContent>
           <mc:Choice Requires="wps">
             <w:drawing>
-              <wp:anchor distT="0" distB="0" distL="114300" distR="114300" simplePos="0" relativeHeight="251663360" behindDoc="0" locked="0" layoutInCell="1" allowOverlap="1" wp14:anchorId="214183AE" wp14:editId="696571B1">
+              <wp:anchor distT="0" distB="0" distL="114300" distR="114300" simplePos="0" relativeHeight="251663360" behindDoc="0" locked="0" layoutInCell="1" allowOverlap="1" wp14:anchorId="49C3C4B9" wp14:editId="765EC77E">
                 <wp:simplePos x="0" y="0"/>
                 <wp:positionH relativeFrom="column">
                   <wp:posOffset>347345</wp:posOffset>
@@ -91,7 +91,7 @@
         <mc:AlternateContent>
           <mc:Choice Requires="wps">
             <w:drawing>
-              <wp:anchor distT="0" distB="0" distL="114300" distR="114300" simplePos="0" relativeHeight="251665408" behindDoc="0" locked="0" layoutInCell="1" allowOverlap="1" wp14:anchorId="76666F17" wp14:editId="52C0C8B4">
+              <wp:anchor distT="0" distB="0" distL="114300" distR="114300" simplePos="0" relativeHeight="251665408" behindDoc="0" locked="0" layoutInCell="1" allowOverlap="1" wp14:anchorId="2D182842" wp14:editId="12CD2CA5">
                 <wp:simplePos x="0" y="0"/>
                 <wp:positionH relativeFrom="column">
                   <wp:posOffset>2125980</wp:posOffset>
@@ -173,7 +173,7 @@
         <mc:AlternateContent>
           <mc:Choice Requires="wps">
             <w:drawing>
-              <wp:anchor distT="0" distB="0" distL="114300" distR="114300" simplePos="0" relativeHeight="251667456" behindDoc="0" locked="0" layoutInCell="1" allowOverlap="1" wp14:anchorId="6B1C9BFB" wp14:editId="4398E4E5">
+              <wp:anchor distT="0" distB="0" distL="114300" distR="114300" simplePos="0" relativeHeight="251667456" behindDoc="0" locked="0" layoutInCell="1" allowOverlap="1" wp14:anchorId="6436600D" wp14:editId="150FAFB6">
                 <wp:simplePos x="0" y="0"/>
                 <wp:positionH relativeFrom="column">
                   <wp:posOffset>3883660</wp:posOffset>
@@ -252,7 +252,7 @@
         <mc:AlternateContent>
           <mc:Choice Requires="wps">
             <w:drawing>
-              <wp:anchor distT="0" distB="0" distL="114300" distR="114300" simplePos="0" relativeHeight="251669504" behindDoc="0" locked="0" layoutInCell="1" allowOverlap="1" wp14:anchorId="7ABB6A3C" wp14:editId="02E785C6">
+              <wp:anchor distT="0" distB="0" distL="114300" distR="114300" simplePos="0" relativeHeight="251669504" behindDoc="0" locked="0" layoutInCell="1" allowOverlap="1" wp14:anchorId="15D49C8E" wp14:editId="1886B959">
                 <wp:simplePos x="0" y="0"/>
                 <wp:positionH relativeFrom="column">
                   <wp:posOffset>356870</wp:posOffset>
@@ -326,7 +326,7 @@
         <mc:AlternateContent>
           <mc:Choice Requires="wps">
             <w:drawing>
-              <wp:anchor distT="0" distB="0" distL="114300" distR="114300" simplePos="0" relativeHeight="251671552" behindDoc="0" locked="0" layoutInCell="1" allowOverlap="1" wp14:anchorId="68732EE2" wp14:editId="25DA901C">
+              <wp:anchor distT="0" distB="0" distL="114300" distR="114300" simplePos="0" relativeHeight="251671552" behindDoc="0" locked="0" layoutInCell="1" allowOverlap="1" wp14:anchorId="038142EF" wp14:editId="10F175C3">
                 <wp:simplePos x="0" y="0"/>
                 <wp:positionH relativeFrom="column">
                   <wp:posOffset>2135505</wp:posOffset>
@@ -397,7 +397,6 @@
       </w:r>
     </w:p>
     <w:p>
-      <w:bookmarkStart w:id="0" w:name="_GoBack"/>
       <w:r>
         <w:rPr>
           <w:noProof/>
@@ -406,7 +405,7 @@
         <mc:AlternateContent>
           <mc:Choice Requires="wps">
             <w:drawing>
-              <wp:anchor distT="0" distB="0" distL="114300" distR="114300" simplePos="0" relativeHeight="251673600" behindDoc="0" locked="0" layoutInCell="1" allowOverlap="1" wp14:anchorId="4BE3525F" wp14:editId="6ADBDFE6">
+              <wp:anchor distT="0" distB="0" distL="114300" distR="114300" simplePos="0" relativeHeight="251673600" behindDoc="0" locked="0" layoutInCell="1" allowOverlap="1" wp14:anchorId="1A3F7064" wp14:editId="0EC768CC">
                 <wp:simplePos x="0" y="0"/>
                 <wp:positionH relativeFrom="column">
                   <wp:posOffset>3890424</wp:posOffset>
@@ -466,6 +465,92 @@
           <mc:Fallback>
             <w:pict>
               <v:oval id="8 Elipse" o:spid="_x0000_s1026" style="position:absolute;margin-left:306.35pt;margin-top:24.7pt;width:113pt;height:111.3pt;z-index:251673600;visibility:visible;mso-wrap-style:square;mso-wrap-distance-left:9pt;mso-wrap-distance-top:0;mso-wrap-distance-right:9pt;mso-wrap-distance-bottom:0;mso-position-horizontal:absolute;mso-position-horizontal-relative:text;mso-position-vertical:absolute;mso-position-vertical-relative:text;v-text-anchor:middle" o:gfxdata="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" fillcolor="#4f81bd [3204]" strokecolor="#243f60 [1604]" strokeweight="2pt"/>
+            </w:pict>
+          </mc:Fallback>
+        </mc:AlternateContent>
+      </w:r>
+    </w:p>
+    <w:p>
+      <w:bookmarkStart w:id="0" w:name="_GoBack"/>
+      <w:r>
+        <w:rPr>
+          <w:noProof/>
+          <w:lang w:eastAsia="es-ES"/>
+        </w:rPr>
+        <mc:AlternateContent>
+          <mc:Choice Requires="wps">
+            <w:drawing>
+              <wp:anchor distT="0" distB="0" distL="114300" distR="114300" simplePos="0" relativeHeight="251675648" behindDoc="0" locked="0" layoutInCell="1" allowOverlap="1" wp14:anchorId="191CE230" wp14:editId="041E1911">
+                <wp:simplePos x="0" y="0"/>
+                <wp:positionH relativeFrom="column">
+                  <wp:posOffset>280832</wp:posOffset>
+                </wp:positionH>
+                <wp:positionV relativeFrom="paragraph">
+                  <wp:posOffset>921237</wp:posOffset>
+                </wp:positionV>
+                <wp:extent cx="1435396" cy="1414131"/>
+                <wp:effectExtent l="76200" t="76200" r="88900" b="567690"/>
+                <wp:wrapNone/>
+                <wp:docPr id="4" name="4 Elipse"/>
+                <wp:cNvGraphicFramePr/>
+                <a:graphic xmlns:a="http://schemas.openxmlformats.org/drawingml/2006/main">
+                  <a:graphicData uri="http://schemas.microsoft.com/office/word/2010/wordprocessingShape">
+                    <wps:wsp>
+                      <wps:cNvSpPr/>
+                      <wps:spPr>
+                        <a:xfrm>
+                          <a:off x="0" y="0"/>
+                          <a:ext cx="1435396" cy="1414131"/>
+                        </a:xfrm>
+                        <a:prstGeom prst="ellipse">
+                          <a:avLst/>
+                        </a:prstGeom>
+                        <a:effectLst>
+                          <a:glow rad="63500">
+                            <a:schemeClr val="accent2">
+                              <a:satMod val="175000"/>
+                              <a:alpha val="40000"/>
+                            </a:schemeClr>
+                          </a:glow>
+                          <a:innerShdw blurRad="63500" dist="50800" dir="2700000">
+                            <a:prstClr val="black">
+                              <a:alpha val="50000"/>
+                            </a:prstClr>
+                          </a:innerShdw>
+                          <a:reflection blurRad="6350" stA="52000" endA="300" endPos="35000" dir="5400000" sy="-100000" algn="bl" rotWithShape="0"/>
+                        </a:effectLst>
+                      </wps:spPr>
+                      <wps:style>
+                        <a:lnRef idx="2">
+                          <a:schemeClr val="accent1">
+                            <a:shade val="50000"/>
+                          </a:schemeClr>
+                        </a:lnRef>
+                        <a:fillRef idx="1">
+                          <a:schemeClr val="accent1"/>
+                        </a:fillRef>
+                        <a:effectRef idx="0">
+                          <a:schemeClr val="accent1"/>
+                        </a:effectRef>
+                        <a:fontRef idx="minor">
+                          <a:schemeClr val="lt1"/>
+                        </a:fontRef>
+                      </wps:style>
+                      <wps:bodyPr rot="0" spcFirstLastPara="0" vertOverflow="overflow" horzOverflow="overflow" vert="horz" wrap="square" lIns="91440" tIns="45720" rIns="91440" bIns="45720" numCol="1" spcCol="0" rtlCol="0" fromWordArt="0" anchor="ctr" anchorCtr="0" forceAA="0" compatLnSpc="1">
+                        <a:prstTxWarp prst="textNoShape">
+                          <a:avLst/>
+                        </a:prstTxWarp>
+                        <a:noAutofit/>
+                      </wps:bodyPr>
+                    </wps:wsp>
+                  </a:graphicData>
+                </a:graphic>
+              </wp:anchor>
+            </w:drawing>
+          </mc:Choice>
+          <mc:Fallback>
+            <w:pict>
+              <v:oval id="4 Elipse" o:spid="_x0000_s1026" style="position:absolute;margin-left:22.1pt;margin-top:72.55pt;width:113pt;height:111.35pt;z-index:251675648;visibility:visible;mso-wrap-style:square;mso-wrap-distance-left:9pt;mso-wrap-distance-top:0;mso-wrap-distance-right:9pt;mso-wrap-distance-bottom:0;mso-position-horizontal:absolute;mso-position-horizontal-relative:text;mso-position-vertical:absolute;mso-position-vertical-relative:text;v-text-anchor:middle" o:gfxdata="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" fillcolor="#4f81bd [3204]" strokecolor="#243f60 [1604]" strokeweight="2pt"/>
             </w:pict>
           </mc:Fallback>
         </mc:AlternateContent>

</xml_diff>